<commit_message>
Some more sources. Architecture, runtime model, pipeline desc
</commit_message>
<xml_diff>
--- a/doc/Bachelor's project documents/Sources list.docx
+++ b/doc/Bachelor's project documents/Sources list.docx
@@ -148,17 +148,52 @@
           <w:rPr>
             <w:rStyle w:val="a3"/>
           </w:rPr>
-          <w:t>http://vulkanapi.ru/category/%D1%81%D0%BE%D0%B7%D0%B4%D0%B0%D0%BD%D0%B8%D0%B5-%D1%88%D0%B5%D0%B9%D0%B4%D0%B5%D1%80%D0%BE%D0%B2-glsl/</w:t>
-        </w:r>
-      </w:hyperlink>
-    </w:p>
-    <w:p>
+          <w:t>http://vulkanapi.ru/category/создание-шейдеров-glsl/</w:t>
+        </w:r>
+      </w:hyperlink>
+    </w:p>
+    <w:p>
+      <w:pPr>
+        <w:rPr>
+          <w:rStyle w:val="a3"/>
+        </w:rPr>
+      </w:pPr>
       <w:hyperlink r:id="rId19" w:history="1">
         <w:r>
           <w:rPr>
             <w:rStyle w:val="a3"/>
           </w:rPr>
           <w:t>https://habrahabr.ru/post/283490/</w:t>
+        </w:r>
+      </w:hyperlink>
+    </w:p>
+    <w:p>
+      <w:hyperlink r:id="rId20" w:history="1">
+        <w:r>
+          <w:rPr>
+            <w:rStyle w:val="a3"/>
+          </w:rPr>
+          <w:t>https://ru.wikipedia.org/wiki/Шейдер</w:t>
+        </w:r>
+      </w:hyperlink>
+    </w:p>
+    <w:p>
+      <w:hyperlink r:id="rId21" w:history="1">
+        <w:r>
+          <w:rPr>
+            <w:rStyle w:val="a3"/>
+          </w:rPr>
+          <w:t>https://ru.wikipedia.org/wiki/Двоичный_интерфейс_приложений</w:t>
+        </w:r>
+      </w:hyperlink>
+    </w:p>
+    <w:p>
+      <w:hyperlink r:id="rId22" w:history="1">
+        <w:r>
+          <w:rPr>
+            <w:rStyle w:val="a3"/>
+          </w:rPr>
+          <w:t>https://ru.wikipedia.org/wiki/API</w:t>
         </w:r>
       </w:hyperlink>
     </w:p>
@@ -608,6 +643,18 @@
       <w:u w:val="single"/>
     </w:rPr>
   </w:style>
+  <w:style w:type="character" w:styleId="a4">
+    <w:name w:val="FollowedHyperlink"/>
+    <w:basedOn w:val="a0"/>
+    <w:uiPriority w:val="99"/>
+    <w:semiHidden/>
+    <w:unhideWhenUsed/>
+    <w:rsid w:val="008F4AC1"/>
+    <w:rPr>
+      <w:color w:val="954F72" w:themeColor="followedHyperlink"/>
+      <w:u w:val="single"/>
+    </w:rPr>
+  </w:style>
 </w:styles>
 </file>
 

</xml_diff>

<commit_message>
2.2 and 2.3 finished, with additional sources
</commit_message>
<xml_diff>
--- a/doc/Bachelor's project documents/Sources list.docx
+++ b/doc/Bachelor's project documents/Sources list.docx
@@ -120,241 +120,143 @@
         </w:r>
       </w:hyperlink>
     </w:p>
-    <w:bookmarkStart w:id="0" w:name="_GoBack"/>
-    <w:p>
-      <w:r>
-        <w:rPr>
-          <w:lang w:val="en-US"/>
-        </w:rPr>
-        <w:fldChar w:fldCharType="begin"/>
-      </w:r>
-      <w:r>
-        <w:instrText xml:space="preserve"> </w:instrText>
-      </w:r>
-      <w:r>
-        <w:rPr>
-          <w:lang w:val="en-US"/>
-        </w:rPr>
-        <w:instrText>HYPERLINK</w:instrText>
-      </w:r>
-      <w:r>
-        <w:instrText xml:space="preserve"> "</w:instrText>
-      </w:r>
-      <w:r>
-        <w:rPr>
-          <w:lang w:val="en-US"/>
-        </w:rPr>
-        <w:instrText>https</w:instrText>
-      </w:r>
-      <w:r>
-        <w:instrText>://</w:instrText>
-      </w:r>
-      <w:r>
-        <w:rPr>
-          <w:lang w:val="en-US"/>
-        </w:rPr>
-        <w:instrText>www</w:instrText>
-      </w:r>
-      <w:r>
-        <w:instrText>.</w:instrText>
-      </w:r>
-      <w:r>
-        <w:rPr>
-          <w:lang w:val="en-US"/>
-        </w:rPr>
-        <w:instrText>khronos</w:instrText>
-      </w:r>
-      <w:r>
-        <w:instrText>.</w:instrText>
-      </w:r>
-      <w:r>
-        <w:rPr>
-          <w:lang w:val="en-US"/>
-        </w:rPr>
-        <w:instrText>org</w:instrText>
-      </w:r>
-      <w:r>
-        <w:instrText>/</w:instrText>
-      </w:r>
-      <w:r>
-        <w:rPr>
-          <w:lang w:val="en-US"/>
-        </w:rPr>
-        <w:instrText>registry</w:instrText>
-      </w:r>
-      <w:r>
-        <w:instrText>/</w:instrText>
-      </w:r>
-      <w:r>
-        <w:rPr>
-          <w:lang w:val="en-US"/>
-        </w:rPr>
-        <w:instrText>vulkan</w:instrText>
-      </w:r>
-      <w:r>
-        <w:instrText>/</w:instrText>
-      </w:r>
-      <w:r>
-        <w:rPr>
-          <w:lang w:val="en-US"/>
-        </w:rPr>
-        <w:instrText>specs</w:instrText>
-      </w:r>
-      <w:r>
-        <w:instrText>/1.0/</w:instrText>
-      </w:r>
-      <w:r>
-        <w:rPr>
-          <w:lang w:val="en-US"/>
-        </w:rPr>
-        <w:instrText>apispec</w:instrText>
-      </w:r>
-      <w:r>
-        <w:instrText>.</w:instrText>
-      </w:r>
-      <w:r>
-        <w:rPr>
-          <w:lang w:val="en-US"/>
-        </w:rPr>
-        <w:instrText>html</w:instrText>
-      </w:r>
-      <w:r>
-        <w:instrText xml:space="preserve">" </w:instrText>
-      </w:r>
-      <w:r>
-        <w:rPr>
-          <w:lang w:val="en-US"/>
-        </w:rPr>
-        <w:fldChar w:fldCharType="separate"/>
-      </w:r>
-      <w:r>
-        <w:rPr>
-          <w:rStyle w:val="a3"/>
-          <w:lang w:val="en-US"/>
-        </w:rPr>
-        <w:t>https</w:t>
-      </w:r>
-      <w:r>
-        <w:rPr>
-          <w:rStyle w:val="a3"/>
-        </w:rPr>
-        <w:t>://</w:t>
-      </w:r>
-      <w:r>
-        <w:rPr>
-          <w:rStyle w:val="a3"/>
-          <w:lang w:val="en-US"/>
-        </w:rPr>
-        <w:t>www</w:t>
-      </w:r>
-      <w:r>
-        <w:rPr>
-          <w:rStyle w:val="a3"/>
-        </w:rPr>
-        <w:t>.</w:t>
-      </w:r>
-      <w:proofErr w:type="spellStart"/>
-      <w:r>
-        <w:rPr>
-          <w:rStyle w:val="a3"/>
-          <w:lang w:val="en-US"/>
-        </w:rPr>
-        <w:t>khronos</w:t>
-      </w:r>
-      <w:proofErr w:type="spellEnd"/>
-      <w:r>
-        <w:rPr>
-          <w:rStyle w:val="a3"/>
-        </w:rPr>
-        <w:t>.</w:t>
-      </w:r>
-      <w:r>
-        <w:rPr>
-          <w:rStyle w:val="a3"/>
-          <w:lang w:val="en-US"/>
-        </w:rPr>
-        <w:t>org</w:t>
-      </w:r>
-      <w:r>
-        <w:rPr>
-          <w:rStyle w:val="a3"/>
-        </w:rPr>
-        <w:t>/</w:t>
-      </w:r>
-      <w:r>
-        <w:rPr>
-          <w:rStyle w:val="a3"/>
-          <w:lang w:val="en-US"/>
-        </w:rPr>
-        <w:t>registry</w:t>
-      </w:r>
-      <w:r>
-        <w:rPr>
-          <w:rStyle w:val="a3"/>
-        </w:rPr>
-        <w:t>/</w:t>
-      </w:r>
-      <w:proofErr w:type="spellStart"/>
-      <w:r>
-        <w:rPr>
-          <w:rStyle w:val="a3"/>
-          <w:lang w:val="en-US"/>
-        </w:rPr>
-        <w:t>vulkan</w:t>
-      </w:r>
-      <w:proofErr w:type="spellEnd"/>
-      <w:r>
-        <w:rPr>
-          <w:rStyle w:val="a3"/>
-        </w:rPr>
-        <w:t>/</w:t>
-      </w:r>
-      <w:r>
-        <w:rPr>
-          <w:rStyle w:val="a3"/>
-          <w:lang w:val="en-US"/>
-        </w:rPr>
-        <w:t>specs</w:t>
-      </w:r>
-      <w:r>
-        <w:rPr>
-          <w:rStyle w:val="a3"/>
-        </w:rPr>
-        <w:t>/1.0/</w:t>
-      </w:r>
-      <w:proofErr w:type="spellStart"/>
-      <w:r>
-        <w:rPr>
-          <w:rStyle w:val="a3"/>
-          <w:lang w:val="en-US"/>
-        </w:rPr>
-        <w:t>apispec</w:t>
-      </w:r>
-      <w:proofErr w:type="spellEnd"/>
-      <w:r>
-        <w:rPr>
-          <w:rStyle w:val="a3"/>
-        </w:rPr>
-        <w:t>.</w:t>
-      </w:r>
-      <w:r>
-        <w:rPr>
-          <w:rStyle w:val="a3"/>
-          <w:lang w:val="en-US"/>
-        </w:rPr>
-        <w:t>html</w:t>
-      </w:r>
-      <w:r>
-        <w:rPr>
-          <w:lang w:val="en-US"/>
-        </w:rPr>
-        <w:fldChar w:fldCharType="end"/>
-      </w:r>
+    <w:p>
+      <w:hyperlink r:id="rId12" w:history="1">
+        <w:r>
+          <w:rPr>
+            <w:rStyle w:val="a3"/>
+            <w:lang w:val="en-US"/>
+          </w:rPr>
+          <w:t>https</w:t>
+        </w:r>
+        <w:r>
+          <w:rPr>
+            <w:rStyle w:val="a3"/>
+          </w:rPr>
+          <w:t>://</w:t>
+        </w:r>
+        <w:r>
+          <w:rPr>
+            <w:rStyle w:val="a3"/>
+            <w:lang w:val="en-US"/>
+          </w:rPr>
+          <w:t>www</w:t>
+        </w:r>
+        <w:r>
+          <w:rPr>
+            <w:rStyle w:val="a3"/>
+          </w:rPr>
+          <w:t>.</w:t>
+        </w:r>
+        <w:proofErr w:type="spellStart"/>
+        <w:r>
+          <w:rPr>
+            <w:rStyle w:val="a3"/>
+            <w:lang w:val="en-US"/>
+          </w:rPr>
+          <w:t>khronos</w:t>
+        </w:r>
+        <w:proofErr w:type="spellEnd"/>
+        <w:r>
+          <w:rPr>
+            <w:rStyle w:val="a3"/>
+          </w:rPr>
+          <w:t>.</w:t>
+        </w:r>
+        <w:r>
+          <w:rPr>
+            <w:rStyle w:val="a3"/>
+            <w:lang w:val="en-US"/>
+          </w:rPr>
+          <w:t>org</w:t>
+        </w:r>
+        <w:r>
+          <w:rPr>
+            <w:rStyle w:val="a3"/>
+          </w:rPr>
+          <w:t>/</w:t>
+        </w:r>
+        <w:r>
+          <w:rPr>
+            <w:rStyle w:val="a3"/>
+            <w:lang w:val="en-US"/>
+          </w:rPr>
+          <w:t>registry</w:t>
+        </w:r>
+        <w:r>
+          <w:rPr>
+            <w:rStyle w:val="a3"/>
+          </w:rPr>
+          <w:t>/</w:t>
+        </w:r>
+        <w:proofErr w:type="spellStart"/>
+        <w:r>
+          <w:rPr>
+            <w:rStyle w:val="a3"/>
+            <w:lang w:val="en-US"/>
+          </w:rPr>
+          <w:t>vulkan</w:t>
+        </w:r>
+        <w:proofErr w:type="spellEnd"/>
+        <w:r>
+          <w:rPr>
+            <w:rStyle w:val="a3"/>
+          </w:rPr>
+          <w:t>/</w:t>
+        </w:r>
+        <w:r>
+          <w:rPr>
+            <w:rStyle w:val="a3"/>
+            <w:lang w:val="en-US"/>
+          </w:rPr>
+          <w:t>specs</w:t>
+        </w:r>
+        <w:r>
+          <w:rPr>
+            <w:rStyle w:val="a3"/>
+          </w:rPr>
+          <w:t>/1.0/</w:t>
+        </w:r>
+        <w:proofErr w:type="spellStart"/>
+        <w:r>
+          <w:rPr>
+            <w:rStyle w:val="a3"/>
+            <w:lang w:val="en-US"/>
+          </w:rPr>
+          <w:t>apispec</w:t>
+        </w:r>
+        <w:proofErr w:type="spellEnd"/>
+        <w:r>
+          <w:rPr>
+            <w:rStyle w:val="a3"/>
+          </w:rPr>
+          <w:t>.</w:t>
+        </w:r>
+        <w:r>
+          <w:rPr>
+            <w:rStyle w:val="a3"/>
+            <w:lang w:val="en-US"/>
+          </w:rPr>
+          <w:t>html</w:t>
+        </w:r>
+      </w:hyperlink>
+    </w:p>
+    <w:p>
+      <w:hyperlink r:id="rId13" w:history="1">
+        <w:r>
+          <w:rPr>
+            <w:rStyle w:val="a3"/>
+          </w:rPr>
+          <w:t>http://www.duskborn.com/a-simple-vulkan-compute-example/</w:t>
+        </w:r>
+      </w:hyperlink>
+    </w:p>
+    <w:p>
+      <w:bookmarkStart w:id="0" w:name="_GoBack"/>
       <w:bookmarkEnd w:id="0"/>
     </w:p>
-    <w:p/>
-    <w:p>
-      <w:hyperlink r:id="rId12" w:history="1">
+    <w:p>
+      <w:hyperlink r:id="rId14" w:history="1">
         <w:r>
           <w:rPr>
             <w:rStyle w:val="a3"/>
@@ -364,17 +266,7 @@
       </w:hyperlink>
     </w:p>
     <w:p>
-      <w:hyperlink r:id="rId13" w:history="1">
-        <w:r>
-          <w:rPr>
-            <w:rStyle w:val="a3"/>
-          </w:rPr>
-          <w:t>http://www.duskborn.com/a-simple-vulkan-compute-example/</w:t>
-        </w:r>
-      </w:hyperlink>
-    </w:p>
-    <w:p>
-      <w:hyperlink r:id="rId14" w:history="1">
+      <w:hyperlink r:id="rId15" w:history="1">
         <w:r>
           <w:rPr>
             <w:rStyle w:val="a3"/>
@@ -384,7 +276,7 @@
       </w:hyperlink>
     </w:p>
     <w:p>
-      <w:hyperlink r:id="rId15" w:history="1">
+      <w:hyperlink r:id="rId16" w:history="1">
         <w:r>
           <w:rPr>
             <w:rStyle w:val="a3"/>
@@ -394,7 +286,7 @@
       </w:hyperlink>
     </w:p>
     <w:p>
-      <w:hyperlink r:id="rId16" w:history="1">
+      <w:hyperlink r:id="rId17" w:history="1">
         <w:r>
           <w:rPr>
             <w:rStyle w:val="a3"/>
@@ -404,7 +296,7 @@
       </w:hyperlink>
     </w:p>
     <w:p>
-      <w:hyperlink r:id="rId17" w:history="1">
+      <w:hyperlink r:id="rId18" w:history="1">
         <w:r>
           <w:rPr>
             <w:rStyle w:val="a3"/>
@@ -414,7 +306,7 @@
       </w:hyperlink>
     </w:p>
     <w:p>
-      <w:hyperlink r:id="rId18" w:history="1">
+      <w:hyperlink r:id="rId19" w:history="1">
         <w:r>
           <w:rPr>
             <w:rStyle w:val="a3"/>
@@ -424,7 +316,7 @@
       </w:hyperlink>
     </w:p>
     <w:p>
-      <w:hyperlink r:id="rId19" w:history="1">
+      <w:hyperlink r:id="rId20" w:history="1">
         <w:r>
           <w:rPr>
             <w:rStyle w:val="a3"/>
@@ -437,7 +329,7 @@
       </w:r>
     </w:p>
     <w:p>
-      <w:hyperlink r:id="rId20" w:history="1">
+      <w:hyperlink r:id="rId21" w:history="1">
         <w:r>
           <w:rPr>
             <w:rStyle w:val="a3"/>
@@ -447,39 +339,27 @@
       </w:hyperlink>
     </w:p>
     <w:p>
-      <w:hyperlink r:id="rId21" w:history="1">
-        <w:r>
-          <w:rPr>
-            <w:rStyle w:val="a3"/>
-          </w:rPr>
-          <w:t>https://www.khronos.org/registry/vulkan/specs/1.0/refguide/V</w:t>
-        </w:r>
-        <w:r>
-          <w:rPr>
-            <w:rStyle w:val="a3"/>
-          </w:rPr>
-          <w:t>u</w:t>
-        </w:r>
-        <w:r>
-          <w:rPr>
-            <w:rStyle w:val="a3"/>
-          </w:rPr>
-          <w:t>lkan-1.0-web.pdf</w:t>
-        </w:r>
-      </w:hyperlink>
-    </w:p>
-    <w:p>
       <w:hyperlink r:id="rId22" w:history="1">
         <w:r>
           <w:rPr>
             <w:rStyle w:val="a3"/>
           </w:rPr>
+          <w:t>https://www.khronos.org/registry/vulkan/specs/1.0/refguide/Vulkan-1.0-web.pdf</w:t>
+        </w:r>
+      </w:hyperlink>
+    </w:p>
+    <w:p>
+      <w:hyperlink r:id="rId23" w:history="1">
+        <w:r>
+          <w:rPr>
+            <w:rStyle w:val="a3"/>
+          </w:rPr>
           <w:t>http://vulkanapi.ru/category/vulkan/</w:t>
         </w:r>
       </w:hyperlink>
     </w:p>
     <w:p>
-      <w:hyperlink r:id="rId23" w:history="1">
+      <w:hyperlink r:id="rId24" w:history="1">
         <w:r>
           <w:rPr>
             <w:rStyle w:val="a3"/>
@@ -489,7 +369,7 @@
       </w:hyperlink>
     </w:p>
     <w:p>
-      <w:hyperlink r:id="rId24" w:history="1">
+      <w:hyperlink r:id="rId25" w:history="1">
         <w:r>
           <w:rPr>
             <w:rStyle w:val="a3"/>

</xml_diff>

<commit_message>
WIP: devices enumeration, vulkan configuration
Signed-off-by: Lev Sizov <levsizov2015@outlook.com>
</commit_message>
<xml_diff>
--- a/doc/Bachelor's project documents/Sources list.docx
+++ b/doc/Bachelor's project documents/Sources list.docx
@@ -242,6 +242,11 @@
       </w:hyperlink>
     </w:p>
     <w:p>
+      <w:pPr>
+        <w:rPr>
+          <w:rStyle w:val="a3"/>
+        </w:rPr>
+      </w:pPr>
       <w:hyperlink r:id="rId13" w:history="1">
         <w:r>
           <w:rPr>
@@ -252,81 +257,80 @@
       </w:hyperlink>
     </w:p>
     <w:p>
-      <w:bookmarkStart w:id="0" w:name="_GoBack"/>
-      <w:bookmarkEnd w:id="0"/>
-    </w:p>
-    <w:p>
       <w:hyperlink r:id="rId14" w:history="1">
         <w:r>
           <w:rPr>
             <w:rStyle w:val="a3"/>
           </w:rPr>
-          <w:t>https://vulkan-tutorial.com</w:t>
-        </w:r>
-      </w:hyperlink>
-    </w:p>
-    <w:p>
-      <w:hyperlink r:id="rId15" w:history="1">
-        <w:r>
-          <w:rPr>
-            <w:rStyle w:val="a3"/>
-          </w:rPr>
-          <w:t>https://github.com/SaschaWillems/Vulkan</w:t>
-        </w:r>
-      </w:hyperlink>
-    </w:p>
-    <w:p>
-      <w:hyperlink r:id="rId16" w:history="1">
-        <w:r>
-          <w:rPr>
-            <w:rStyle w:val="a3"/>
-          </w:rPr>
-          <w:t>https://software.intel.com/en-us/articles/api-without-secrets-introduction-to-vulkan-preface</w:t>
-        </w:r>
-      </w:hyperlink>
-    </w:p>
-    <w:p>
-      <w:hyperlink r:id="rId17" w:history="1">
-        <w:r>
-          <w:rPr>
-            <w:rStyle w:val="a3"/>
-          </w:rPr>
-          <w:t>https://software.intel.com/en-us/articles/api-without-secrets-introduction-to-vulkan-part-1</w:t>
-        </w:r>
-      </w:hyperlink>
-    </w:p>
-    <w:p>
-      <w:hyperlink r:id="rId18" w:history="1">
-        <w:r>
-          <w:rPr>
-            <w:rStyle w:val="a3"/>
-          </w:rPr>
-          <w:t>https://software.intel.com/en-us/articles/api-without-secrets-introduction-to-vulkan-part-2</w:t>
-        </w:r>
-      </w:hyperlink>
-    </w:p>
-    <w:p>
-      <w:hyperlink r:id="rId19" w:history="1">
-        <w:r>
-          <w:rPr>
-            <w:rStyle w:val="a3"/>
-          </w:rPr>
-          <w:t>https://software.intel.com/en-us/articles/api-without-secrets-introduction-to-vulkan-part-3</w:t>
-        </w:r>
-      </w:hyperlink>
-    </w:p>
-    <w:p>
-      <w:hyperlink r:id="rId20" w:history="1">
-        <w:r>
-          <w:rPr>
-            <w:rStyle w:val="a3"/>
-          </w:rPr>
-          <w:t>https://software.intel.com/en-us/articles/api-without-secrets-introduction-to-vulkan-part-4</w:t>
+          <w:t>https://vulkan-tutorial.com/Drawing_a_triangle/Setup/Instance</w:t>
         </w:r>
       </w:hyperlink>
       <w:r>
         <w:t xml:space="preserve"> </w:t>
       </w:r>
+      <w:bookmarkStart w:id="0" w:name="_GoBack"/>
+      <w:bookmarkEnd w:id="0"/>
+    </w:p>
+    <w:p/>
+    <w:p>
+      <w:hyperlink r:id="rId15" w:history="1">
+        <w:r>
+          <w:rPr>
+            <w:rStyle w:val="a3"/>
+          </w:rPr>
+          <w:t>https://vulkan-tutorial.com</w:t>
+        </w:r>
+      </w:hyperlink>
+    </w:p>
+    <w:p>
+      <w:hyperlink r:id="rId16" w:history="1">
+        <w:r>
+          <w:rPr>
+            <w:rStyle w:val="a3"/>
+          </w:rPr>
+          <w:t>https://github.com/SaschaWillems/Vulkan</w:t>
+        </w:r>
+      </w:hyperlink>
+    </w:p>
+    <w:p>
+      <w:hyperlink r:id="rId17" w:history="1">
+        <w:r>
+          <w:rPr>
+            <w:rStyle w:val="a3"/>
+          </w:rPr>
+          <w:t>https://software.intel.com/en-us/articles/api-without-secrets-introduction-to-vulkan-preface</w:t>
+        </w:r>
+      </w:hyperlink>
+    </w:p>
+    <w:p>
+      <w:hyperlink r:id="rId18" w:history="1">
+        <w:r>
+          <w:rPr>
+            <w:rStyle w:val="a3"/>
+          </w:rPr>
+          <w:t>https://software.intel.com/en-us/articles/api-without-secrets-introduction-to-vulkan-part-1</w:t>
+        </w:r>
+      </w:hyperlink>
+    </w:p>
+    <w:p>
+      <w:hyperlink r:id="rId19" w:history="1">
+        <w:r>
+          <w:rPr>
+            <w:rStyle w:val="a3"/>
+          </w:rPr>
+          <w:t>https://software.intel.com/en-us/articles/api-without-secrets-introduction-to-vulkan-part-2</w:t>
+        </w:r>
+      </w:hyperlink>
+    </w:p>
+    <w:p>
+      <w:hyperlink r:id="rId20" w:history="1">
+        <w:r>
+          <w:rPr>
+            <w:rStyle w:val="a3"/>
+          </w:rPr>
+          <w:t>https://software.intel.com/en-us/articles/api-without-secrets-introduction-to-vulkan-part-3</w:t>
+        </w:r>
+      </w:hyperlink>
     </w:p>
     <w:p>
       <w:hyperlink r:id="rId21" w:history="1">
@@ -334,12 +338,25 @@
           <w:rPr>
             <w:rStyle w:val="a3"/>
           </w:rPr>
+          <w:t>https://software.intel.com/en-us/articles/api-without-secrets-introduction-to-vulkan-part-4</w:t>
+        </w:r>
+      </w:hyperlink>
+      <w:r>
+        <w:t xml:space="preserve"> </w:t>
+      </w:r>
+    </w:p>
+    <w:p>
+      <w:hyperlink r:id="rId22" w:history="1">
+        <w:r>
+          <w:rPr>
+            <w:rStyle w:val="a3"/>
+          </w:rPr>
           <w:t>https://renderdoc.org/vulkan-in-30-minutes.html</w:t>
         </w:r>
       </w:hyperlink>
     </w:p>
     <w:p>
-      <w:hyperlink r:id="rId22" w:history="1">
+      <w:hyperlink r:id="rId23" w:history="1">
         <w:r>
           <w:rPr>
             <w:rStyle w:val="a3"/>
@@ -349,7 +366,7 @@
       </w:hyperlink>
     </w:p>
     <w:p>
-      <w:hyperlink r:id="rId23" w:history="1">
+      <w:hyperlink r:id="rId24" w:history="1">
         <w:r>
           <w:rPr>
             <w:rStyle w:val="a3"/>
@@ -359,7 +376,7 @@
       </w:hyperlink>
     </w:p>
     <w:p>
-      <w:hyperlink r:id="rId24" w:history="1">
+      <w:hyperlink r:id="rId25" w:history="1">
         <w:r>
           <w:rPr>
             <w:rStyle w:val="a3"/>
@@ -369,7 +386,7 @@
       </w:hyperlink>
     </w:p>
     <w:p>
-      <w:hyperlink r:id="rId25" w:history="1">
+      <w:hyperlink r:id="rId26" w:history="1">
         <w:r>
           <w:rPr>
             <w:rStyle w:val="a3"/>

</xml_diff>

<commit_message>
Creating devices works, all tests pass.
Signed-off-by: Lev Sizov <levsizov2015@outlook.com>
</commit_message>
<xml_diff>
--- a/doc/Bachelor's project documents/Sources list.docx
+++ b/doc/Bachelor's project documents/Sources list.docx
@@ -2,6 +2,33 @@
 <file path=word/document.xml><?xml version="1.0" encoding="utf-8"?>
 <w:document xmlns:wpc="http://schemas.microsoft.com/office/word/2010/wordprocessingCanvas" xmlns:cx="http://schemas.microsoft.com/office/drawing/2014/chartex" xmlns:mc="http://schemas.openxmlformats.org/markup-compatibility/2006" xmlns:o="urn:schemas-microsoft-com:office:office" xmlns:r="http://schemas.openxmlformats.org/officeDocument/2006/relationships" xmlns:m="http://schemas.openxmlformats.org/officeDocument/2006/math" xmlns:v="urn:schemas-microsoft-com:vml" xmlns:wp14="http://schemas.microsoft.com/office/word/2010/wordprocessingDrawing" xmlns:wp="http://schemas.openxmlformats.org/drawingml/2006/wordprocessingDrawing" xmlns:w10="urn:schemas-microsoft-com:office:word" xmlns:w="http://schemas.openxmlformats.org/wordprocessingml/2006/main" xmlns:w14="http://schemas.microsoft.com/office/word/2010/wordml" xmlns:w15="http://schemas.microsoft.com/office/word/2012/wordml" xmlns:w16se="http://schemas.microsoft.com/office/word/2015/wordml/symex" xmlns:wpg="http://schemas.microsoft.com/office/word/2010/wordprocessingGroup" xmlns:wpi="http://schemas.microsoft.com/office/word/2010/wordprocessingInk" xmlns:wne="http://schemas.microsoft.com/office/word/2006/wordml" xmlns:wps="http://schemas.microsoft.com/office/word/2010/wordprocessingShape" mc:Ignorable="w14 w15 w16se wp14">
   <w:body>
+    <w:p>
+      <w:pPr>
+        <w:rPr>
+          <w:rStyle w:val="a3"/>
+        </w:rPr>
+      </w:pPr>
+      <w:hyperlink r:id="rId4" w:history="1">
+        <w:r>
+          <w:rPr>
+            <w:rStyle w:val="a3"/>
+          </w:rPr>
+          <w:t>https://www.khronos.org/registry/vulkan/specs/1.0/pdf/</w:t>
+        </w:r>
+        <w:r>
+          <w:rPr>
+            <w:rStyle w:val="a3"/>
+          </w:rPr>
+          <w:t>v</w:t>
+        </w:r>
+        <w:r>
+          <w:rPr>
+            <w:rStyle w:val="a3"/>
+          </w:rPr>
+          <w:t>kspec.pdf</w:t>
+        </w:r>
+      </w:hyperlink>
+    </w:p>
     <w:p>
       <w:pPr>
         <w:rPr>
@@ -9,29 +36,16 @@
         </w:rPr>
       </w:pPr>
       <w:r>
-        <w:fldChar w:fldCharType="begin"/>
-      </w:r>
-      <w:r>
-        <w:instrText xml:space="preserve"> HYPERLINK "https://www.khronos.org/registry/vulkan/specs/1.0/pdf/vkspec.pdf" </w:instrText>
-      </w:r>
-      <w:r>
-        <w:fldChar w:fldCharType="separate"/>
-      </w:r>
-      <w:r>
         <w:rPr>
           <w:rStyle w:val="a3"/>
         </w:rPr>
-        <w:t>https://www.khronos.org/registry/vulkan/specs/1.0/pdf/vkspec.pdf</w:t>
+        <w:t>https://www.khronos.org/registry/vulkan/specs/1.0/apispec.html</w:t>
       </w:r>
-      <w:r>
-        <w:rPr>
-          <w:rStyle w:val="a3"/>
-        </w:rPr>
-        <w:fldChar w:fldCharType="end"/>
-      </w:r>
-    </w:p>
-    <w:p>
-      <w:hyperlink r:id="rId4" w:history="1">
+      <w:bookmarkStart w:id="0" w:name="_GoBack"/>
+      <w:bookmarkEnd w:id="0"/>
+    </w:p>
+    <w:p>
+      <w:hyperlink r:id="rId5" w:history="1">
         <w:r>
           <w:rPr>
             <w:rStyle w:val="a3"/>
@@ -41,7 +55,7 @@
       </w:hyperlink>
     </w:p>
     <w:p>
-      <w:hyperlink r:id="rId5" w:history="1">
+      <w:hyperlink r:id="rId6" w:history="1">
         <w:r>
           <w:rPr>
             <w:rStyle w:val="a3"/>
@@ -56,7 +70,7 @@
           <w:rStyle w:val="a3"/>
         </w:rPr>
       </w:pPr>
-      <w:hyperlink r:id="rId6" w:history="1">
+      <w:hyperlink r:id="rId7" w:history="1">
         <w:r>
           <w:rPr>
             <w:rStyle w:val="a3"/>
@@ -66,7 +80,7 @@
       </w:hyperlink>
     </w:p>
     <w:p>
-      <w:hyperlink r:id="rId7" w:history="1">
+      <w:hyperlink r:id="rId8" w:history="1">
         <w:r>
           <w:rPr>
             <w:rStyle w:val="a3"/>
@@ -76,7 +90,7 @@
       </w:hyperlink>
     </w:p>
     <w:p>
-      <w:hyperlink r:id="rId8" w:history="1">
+      <w:hyperlink r:id="rId9" w:history="1">
         <w:r>
           <w:rPr>
             <w:rStyle w:val="a3"/>
@@ -91,7 +105,7 @@
           <w:rStyle w:val="a3"/>
         </w:rPr>
       </w:pPr>
-      <w:hyperlink r:id="rId9" w:history="1">
+      <w:hyperlink r:id="rId10" w:history="1">
         <w:r>
           <w:rPr>
             <w:rStyle w:val="a3"/>
@@ -101,7 +115,7 @@
       </w:hyperlink>
     </w:p>
     <w:p>
-      <w:hyperlink r:id="rId10" w:history="1">
+      <w:hyperlink r:id="rId11" w:history="1">
         <w:r>
           <w:rPr>
             <w:rStyle w:val="a3"/>
@@ -111,133 +125,12 @@
       </w:hyperlink>
     </w:p>
     <w:p>
-      <w:hyperlink r:id="rId11" w:history="1">
+      <w:hyperlink r:id="rId12" w:history="1">
         <w:r>
           <w:rPr>
             <w:rStyle w:val="a3"/>
           </w:rPr>
           <w:t>https://vulkan.lunarg.com/doc/sdk/1.0.46.0/windows/via.html</w:t>
-        </w:r>
-      </w:hyperlink>
-    </w:p>
-    <w:p>
-      <w:hyperlink r:id="rId12" w:history="1">
-        <w:r>
-          <w:rPr>
-            <w:rStyle w:val="a3"/>
-            <w:lang w:val="en-US"/>
-          </w:rPr>
-          <w:t>https</w:t>
-        </w:r>
-        <w:r>
-          <w:rPr>
-            <w:rStyle w:val="a3"/>
-          </w:rPr>
-          <w:t>://</w:t>
-        </w:r>
-        <w:r>
-          <w:rPr>
-            <w:rStyle w:val="a3"/>
-            <w:lang w:val="en-US"/>
-          </w:rPr>
-          <w:t>www</w:t>
-        </w:r>
-        <w:r>
-          <w:rPr>
-            <w:rStyle w:val="a3"/>
-          </w:rPr>
-          <w:t>.</w:t>
-        </w:r>
-        <w:proofErr w:type="spellStart"/>
-        <w:r>
-          <w:rPr>
-            <w:rStyle w:val="a3"/>
-            <w:lang w:val="en-US"/>
-          </w:rPr>
-          <w:t>khronos</w:t>
-        </w:r>
-        <w:proofErr w:type="spellEnd"/>
-        <w:r>
-          <w:rPr>
-            <w:rStyle w:val="a3"/>
-          </w:rPr>
-          <w:t>.</w:t>
-        </w:r>
-        <w:r>
-          <w:rPr>
-            <w:rStyle w:val="a3"/>
-            <w:lang w:val="en-US"/>
-          </w:rPr>
-          <w:t>org</w:t>
-        </w:r>
-        <w:r>
-          <w:rPr>
-            <w:rStyle w:val="a3"/>
-          </w:rPr>
-          <w:t>/</w:t>
-        </w:r>
-        <w:r>
-          <w:rPr>
-            <w:rStyle w:val="a3"/>
-            <w:lang w:val="en-US"/>
-          </w:rPr>
-          <w:t>registry</w:t>
-        </w:r>
-        <w:r>
-          <w:rPr>
-            <w:rStyle w:val="a3"/>
-          </w:rPr>
-          <w:t>/</w:t>
-        </w:r>
-        <w:proofErr w:type="spellStart"/>
-        <w:r>
-          <w:rPr>
-            <w:rStyle w:val="a3"/>
-            <w:lang w:val="en-US"/>
-          </w:rPr>
-          <w:t>vulkan</w:t>
-        </w:r>
-        <w:proofErr w:type="spellEnd"/>
-        <w:r>
-          <w:rPr>
-            <w:rStyle w:val="a3"/>
-          </w:rPr>
-          <w:t>/</w:t>
-        </w:r>
-        <w:r>
-          <w:rPr>
-            <w:rStyle w:val="a3"/>
-            <w:lang w:val="en-US"/>
-          </w:rPr>
-          <w:t>specs</w:t>
-        </w:r>
-        <w:r>
-          <w:rPr>
-            <w:rStyle w:val="a3"/>
-          </w:rPr>
-          <w:t>/1.0/</w:t>
-        </w:r>
-        <w:proofErr w:type="spellStart"/>
-        <w:r>
-          <w:rPr>
-            <w:rStyle w:val="a3"/>
-            <w:lang w:val="en-US"/>
-          </w:rPr>
-          <w:t>apispec</w:t>
-        </w:r>
-        <w:proofErr w:type="spellEnd"/>
-        <w:r>
-          <w:rPr>
-            <w:rStyle w:val="a3"/>
-          </w:rPr>
-          <w:t>.</w:t>
-        </w:r>
-        <w:r>
-          <w:rPr>
-            <w:rStyle w:val="a3"/>
-            <w:lang w:val="en-US"/>
-          </w:rPr>
-          <w:t>html</w:t>
         </w:r>
       </w:hyperlink>
     </w:p>
@@ -268,95 +161,106 @@
       <w:r>
         <w:t xml:space="preserve"> </w:t>
       </w:r>
-      <w:bookmarkStart w:id="0" w:name="_GoBack"/>
-      <w:bookmarkEnd w:id="0"/>
-    </w:p>
-    <w:p/>
+    </w:p>
     <w:p>
       <w:hyperlink r:id="rId15" w:history="1">
         <w:r>
           <w:rPr>
             <w:rStyle w:val="a3"/>
           </w:rPr>
-          <w:t>https://vulkan-tutorial.com</w:t>
-        </w:r>
-      </w:hyperlink>
-    </w:p>
-    <w:p>
-      <w:hyperlink r:id="rId16" w:history="1">
-        <w:r>
-          <w:rPr>
-            <w:rStyle w:val="a3"/>
-          </w:rPr>
-          <w:t>https://github.com/SaschaWillems/Vulkan</w:t>
-        </w:r>
-      </w:hyperlink>
-    </w:p>
-    <w:p>
-      <w:hyperlink r:id="rId17" w:history="1">
-        <w:r>
-          <w:rPr>
-            <w:rStyle w:val="a3"/>
-          </w:rPr>
-          <w:t>https://software.intel.com/en-us/articles/api-without-secrets-introduction-to-vulkan-preface</w:t>
-        </w:r>
-      </w:hyperlink>
-    </w:p>
-    <w:p>
-      <w:hyperlink r:id="rId18" w:history="1">
-        <w:r>
-          <w:rPr>
-            <w:rStyle w:val="a3"/>
-          </w:rPr>
-          <w:t>https://software.intel.com/en-us/articles/api-without-secrets-introduction-to-vulkan-part-1</w:t>
-        </w:r>
-      </w:hyperlink>
-    </w:p>
-    <w:p>
-      <w:hyperlink r:id="rId19" w:history="1">
-        <w:r>
-          <w:rPr>
-            <w:rStyle w:val="a3"/>
-          </w:rPr>
-          <w:t>https://software.intel.com/en-us/articles/api-without-secrets-introduction-to-vulkan-part-2</w:t>
-        </w:r>
-      </w:hyperlink>
-    </w:p>
-    <w:p>
-      <w:hyperlink r:id="rId20" w:history="1">
-        <w:r>
-          <w:rPr>
-            <w:rStyle w:val="a3"/>
-          </w:rPr>
-          <w:t>https://software.intel.com/en-us/articles/api-without-secrets-introduction-to-vulkan-part-3</w:t>
-        </w:r>
-      </w:hyperlink>
-    </w:p>
-    <w:p>
-      <w:hyperlink r:id="rId21" w:history="1">
-        <w:r>
-          <w:rPr>
-            <w:rStyle w:val="a3"/>
-          </w:rPr>
-          <w:t>https://software.intel.com/en-us/articles/api-without-secrets-introduction-to-vulkan-part-4</w:t>
+          <w:t>https://gist.github.com/sheredom/523f02bbad2ae397d7ed255f3f3b5a7f</w:t>
         </w:r>
       </w:hyperlink>
       <w:r>
         <w:t xml:space="preserve"> </w:t>
       </w:r>
     </w:p>
+    <w:p/>
+    <w:p>
+      <w:hyperlink r:id="rId16" w:history="1">
+        <w:r>
+          <w:rPr>
+            <w:rStyle w:val="a3"/>
+          </w:rPr>
+          <w:t>https://vulkan-tutorial.com</w:t>
+        </w:r>
+      </w:hyperlink>
+    </w:p>
+    <w:p>
+      <w:hyperlink r:id="rId17" w:history="1">
+        <w:r>
+          <w:rPr>
+            <w:rStyle w:val="a3"/>
+          </w:rPr>
+          <w:t>https://github.com/SaschaWillems/Vulkan</w:t>
+        </w:r>
+      </w:hyperlink>
+    </w:p>
+    <w:p>
+      <w:hyperlink r:id="rId18" w:history="1">
+        <w:r>
+          <w:rPr>
+            <w:rStyle w:val="a3"/>
+          </w:rPr>
+          <w:t>https://software.intel.com/en-us/articles/api-without-secrets-introduction-to-vulkan-preface</w:t>
+        </w:r>
+      </w:hyperlink>
+    </w:p>
+    <w:p>
+      <w:hyperlink r:id="rId19" w:history="1">
+        <w:r>
+          <w:rPr>
+            <w:rStyle w:val="a3"/>
+          </w:rPr>
+          <w:t>https://software.intel.com/en-us/articles/api-without-secrets-introduction-to-vulkan-part-1</w:t>
+        </w:r>
+      </w:hyperlink>
+    </w:p>
+    <w:p>
+      <w:hyperlink r:id="rId20" w:history="1">
+        <w:r>
+          <w:rPr>
+            <w:rStyle w:val="a3"/>
+          </w:rPr>
+          <w:t>https://software.intel.com/en-us/articles/api-without-secrets-introduction-to-vulkan-part-2</w:t>
+        </w:r>
+      </w:hyperlink>
+    </w:p>
+    <w:p>
+      <w:hyperlink r:id="rId21" w:history="1">
+        <w:r>
+          <w:rPr>
+            <w:rStyle w:val="a3"/>
+          </w:rPr>
+          <w:t>https://software.intel.com/en-us/articles/api-without-secrets-introduction-to-vulkan-part-3</w:t>
+        </w:r>
+      </w:hyperlink>
+    </w:p>
     <w:p>
       <w:hyperlink r:id="rId22" w:history="1">
         <w:r>
           <w:rPr>
             <w:rStyle w:val="a3"/>
           </w:rPr>
+          <w:t>https://software.intel.com/en-us/articles/api-without-secrets-introduction-to-vulkan-part-4</w:t>
+        </w:r>
+      </w:hyperlink>
+      <w:r>
+        <w:t xml:space="preserve"> </w:t>
+      </w:r>
+    </w:p>
+    <w:p>
+      <w:hyperlink r:id="rId23" w:history="1">
+        <w:r>
+          <w:rPr>
+            <w:rStyle w:val="a3"/>
+          </w:rPr>
           <w:t>https://renderdoc.org/vulkan-in-30-minutes.html</w:t>
         </w:r>
       </w:hyperlink>
     </w:p>
     <w:p>
-      <w:hyperlink r:id="rId23" w:history="1">
+      <w:hyperlink r:id="rId24" w:history="1">
         <w:r>
           <w:rPr>
             <w:rStyle w:val="a3"/>
@@ -366,7 +270,7 @@
       </w:hyperlink>
     </w:p>
     <w:p>
-      <w:hyperlink r:id="rId24" w:history="1">
+      <w:hyperlink r:id="rId25" w:history="1">
         <w:r>
           <w:rPr>
             <w:rStyle w:val="a3"/>
@@ -376,7 +280,7 @@
       </w:hyperlink>
     </w:p>
     <w:p>
-      <w:hyperlink r:id="rId25" w:history="1">
+      <w:hyperlink r:id="rId26" w:history="1">
         <w:r>
           <w:rPr>
             <w:rStyle w:val="a3"/>
@@ -386,7 +290,7 @@
       </w:hyperlink>
     </w:p>
     <w:p>
-      <w:hyperlink r:id="rId26" w:history="1">
+      <w:hyperlink r:id="rId27" w:history="1">
         <w:r>
           <w:rPr>
             <w:rStyle w:val="a3"/>

</xml_diff>